<commit_message>
Lots of changes have happened, A basic server can now make a connection to a test scene in Unity. I have implemented a Message class that can be serialized and deserialized on client and server side this enabled messages to be sent easily althought I need to monitor the size of the byte arrays when i come to transferring maps across. I have been adding furiously to the bibliography to aid my documentation and to show how I solved problems and what code I have used.
</commit_message>
<xml_diff>
--- a/Documentation/Bibliography.docx
+++ b/Documentation/Bibliography.docx
@@ -160,9 +160,151 @@
       </w:pPr>
     </w:p>
     <w:p>
+      <w:hyperlink r:id="rId7" w:history="1">
+        <w:r>
+          <w:rPr>
+            <w:rStyle w:val="Hyperlink"/>
+          </w:rPr>
+          <w:t>http://www.wpf-tutorial.com/about-wpf/wpf-vs-winforms/</w:t>
+        </w:r>
+      </w:hyperlink>
+    </w:p>
+    <w:p>
+      <w:hyperlink r:id="rId8" w:history="1">
+        <w:r>
+          <w:rPr>
+            <w:rStyle w:val="Hyperlink"/>
+          </w:rPr>
+          <w:t>https://gafferongames.com/post/udp_vs_tcp/</w:t>
+        </w:r>
+      </w:hyperlink>
+    </w:p>
+    <w:p>
+      <w:hyperlink r:id="rId9" w:history="1">
+        <w:r>
+          <w:rPr>
+            <w:rStyle w:val="Hyperlink"/>
+          </w:rPr>
+          <w:t>https://msdn.microsoft.com/en-us/library/system.net.sockets.tcpclient.connect(v=vs.110).aspx</w:t>
+        </w:r>
+      </w:hyperlink>
+    </w:p>
+    <w:p>
+      <w:hyperlink r:id="rId10" w:history="1">
+        <w:r>
+          <w:rPr>
+            <w:rStyle w:val="Hyperlink"/>
+          </w:rPr>
+          <w:t>https://www.codeproject.com/Articles/1415/Introduction-to-TCP-client-server-in-C</w:t>
+        </w:r>
+      </w:hyperlink>
+    </w:p>
+    <w:p>
+      <w:hyperlink r:id="rId11" w:history="1">
+        <w:r>
+          <w:rPr>
+            <w:rStyle w:val="Hyperlink"/>
+          </w:rPr>
+          <w:t>https://msdn.microsoft.com/en-us/library/btky721f.aspx</w:t>
+        </w:r>
+      </w:hyperlink>
+    </w:p>
+    <w:p>
+      <w:hyperlink r:id="rId12" w:history="1">
+        <w:r>
+          <w:rPr>
+            <w:rStyle w:val="Hyperlink"/>
+          </w:rPr>
+          <w:t>https://msdn.microsoft.com/en-us/library/system.io.file.appendtext(v=vs.110).aspx</w:t>
+        </w:r>
+      </w:hyperlink>
+    </w:p>
+    <w:p>
+      <w:hyperlink r:id="rId13" w:history="1">
+        <w:r>
+          <w:rPr>
+            <w:rStyle w:val="Hyperlink"/>
+          </w:rPr>
+          <w:t>https://stackoverflow.com/questions/3218910/rename-a-file-in-c-sharp</w:t>
+        </w:r>
+      </w:hyperlink>
+    </w:p>
+    <w:p>
+      <w:hyperlink r:id="rId14" w:history="1">
+        <w:r>
+          <w:rPr>
+            <w:rStyle w:val="Hyperlink"/>
+          </w:rPr>
+          <w:t>https://stackoverflow.com/questions/9732709/the-calling-thread-cannot-access-this-object-because-a-different-thread-owns-it</w:t>
+        </w:r>
+      </w:hyperlink>
+    </w:p>
+    <w:p>
+      <w:hyperlink r:id="rId15" w:history="1">
+        <w:r>
+          <w:rPr>
+            <w:rStyle w:val="Hyperlink"/>
+          </w:rPr>
+          <w:t>https://securityblog.gr/1533/sending-object-over-tcp-connection</w:t>
+        </w:r>
+        <w:r>
+          <w:rPr>
+            <w:rStyle w:val="Hyperlink"/>
+          </w:rPr>
+          <w:t>-in-c/</w:t>
+        </w:r>
+      </w:hyperlink>
+    </w:p>
+    <w:p>
+      <w:hyperlink r:id="rId16" w:history="1">
+        <w:r>
+          <w:rPr>
+            <w:rStyle w:val="Hyperlink"/>
+          </w:rPr>
+          <w:t>https://www.dotnetperls.com/map</w:t>
+        </w:r>
+      </w:hyperlink>
+    </w:p>
+    <w:p>
+      <w:hyperlink r:id="rId17" w:history="1">
+        <w:r>
+          <w:rPr>
+            <w:rStyle w:val="Hyperlink"/>
+          </w:rPr>
+          <w:t>https://msdn.microsoft.com/en-us/library/system.tuple(v=vs.110).aspx</w:t>
+        </w:r>
+      </w:hyperlink>
+    </w:p>
+    <w:p>
+      <w:r>
+        <w:t>tuples are awesome, compare them to hash maps and dictionaries</w:t>
+      </w:r>
+    </w:p>
+    <w:p>
+      <w:hyperlink r:id="rId18" w:history="1">
+        <w:r>
+          <w:rPr>
+            <w:rStyle w:val="Hyperlink"/>
+          </w:rPr>
+          <w:t>https://msdn.microsoft.com/en-us/library/essfb559(v=vs.110).aspx</w:t>
+        </w:r>
+      </w:hyperlink>
+    </w:p>
+    <w:p>
+      <w:hyperlink r:id="rId19" w:history="1">
+        <w:r>
+          <w:rPr>
+            <w:rStyle w:val="Hyperlink"/>
+          </w:rPr>
+          <w:t>https://stackoverflow.com/questions/11654562/how-convert-byte-array-to-string</w:t>
+        </w:r>
+      </w:hyperlink>
+    </w:p>
+    <w:p>
       <w:bookmarkStart w:id="1" w:name="_GoBack"/>
       <w:bookmarkEnd w:id="1"/>
     </w:p>
+    <w:p/>
     <w:sectPr>
       <w:pgSz w:w="11906" w:h="16838"/>
       <w:pgMar w:top="1440" w:right="1440" w:bottom="1440" w:left="1440" w:header="708" w:footer="708" w:gutter="0"/>
@@ -843,6 +985,30 @@
       <w:u w:val="single"/>
     </w:rPr>
   </w:style>
+  <w:style w:type="character" w:styleId="UnresolvedMention">
+    <w:name w:val="Unresolved Mention"/>
+    <w:basedOn w:val="DefaultParagraphFont"/>
+    <w:uiPriority w:val="99"/>
+    <w:semiHidden/>
+    <w:unhideWhenUsed/>
+    <w:rsid w:val="002D5265"/>
+    <w:rPr>
+      <w:color w:val="808080"/>
+      <w:shd w:val="clear" w:color="auto" w:fill="E6E6E6"/>
+    </w:rPr>
+  </w:style>
+  <w:style w:type="character" w:styleId="FollowedHyperlink">
+    <w:name w:val="FollowedHyperlink"/>
+    <w:basedOn w:val="DefaultParagraphFont"/>
+    <w:uiPriority w:val="99"/>
+    <w:semiHidden/>
+    <w:unhideWhenUsed/>
+    <w:rsid w:val="00572646"/>
+    <w:rPr>
+      <w:color w:val="954F72" w:themeColor="followedHyperlink"/>
+      <w:u w:val="single"/>
+    </w:rPr>
+  </w:style>
 </w:styles>
 </file>
 

</xml_diff>

<commit_message>
Buttons now work in the game and allow you to quit to the menu, can also quit the game from the main menu
</commit_message>
<xml_diff>
--- a/Documentation/Bibliography.docx
+++ b/Documentation/Bibliography.docx
@@ -10,7 +10,10 @@
         <w:t>Bibliography</w:t>
       </w:r>
     </w:p>
-    <w:p/>
+    <w:p>
+      <w:bookmarkStart w:id="0" w:name="_GoBack"/>
+      <w:bookmarkEnd w:id="0"/>
+    </w:p>
     <w:p>
       <w:pPr>
         <w:pStyle w:val="ListParagraph"/>
@@ -24,7 +27,7 @@
           <w:rFonts w:ascii="Calibri" w:hAnsi="Calibri"/>
         </w:rPr>
       </w:pPr>
-      <w:bookmarkStart w:id="0" w:name="_Ref180721199"/>
+      <w:bookmarkStart w:id="1" w:name="_Ref180721199"/>
       <w:r>
         <w:rPr>
           <w:rFonts w:ascii="Calibri" w:hAnsi="Calibri"/>
@@ -75,7 +78,7 @@
         </w:rPr>
         <w:t>This website outlines the rules of many varieties of medieval board game, including the one that is relevant to the project.</w:t>
       </w:r>
-      <w:bookmarkEnd w:id="0"/>
+      <w:bookmarkEnd w:id="1"/>
     </w:p>
     <w:p>
       <w:pPr>
@@ -301,9 +304,17 @@
       </w:hyperlink>
     </w:p>
     <w:p>
-      <w:bookmarkStart w:id="1" w:name="_GoBack"/>
-      <w:bookmarkEnd w:id="1"/>
-    </w:p>
+      <w:hyperlink r:id="rId20" w:history="1">
+        <w:r>
+          <w:rPr>
+            <w:rStyle w:val="Hyperlink"/>
+          </w:rPr>
+          <w:t>https://docs.microsoft.com/en-us/dotnet/framework/network-programming/asynchronous-server-socket-example</w:t>
+        </w:r>
+      </w:hyperlink>
+    </w:p>
+    <w:p/>
+    <w:p/>
     <w:p/>
     <w:sectPr>
       <w:pgSz w:w="11906" w:h="16838"/>

</xml_diff>